<commit_message>
get mod and add value to array size and divide size of array
</commit_message>
<xml_diff>
--- a/Array/ToDoList in Array.docx
+++ b/Array/ToDoList in Array.docx
@@ -2,6 +2,50 @@
 <file path=word/document.xml><?xml version="1.0" encoding="utf-8"?>
 <w:document xmlns:wpc="http://schemas.microsoft.com/office/word/2010/wordprocessingCanvas" xmlns:cx="http://schemas.microsoft.com/office/drawing/2014/chartex" xmlns:cx1="http://schemas.microsoft.com/office/drawing/2015/9/8/chartex" xmlns:cx2="http://schemas.microsoft.com/office/drawing/2015/10/21/chartex" xmlns:cx3="http://schemas.microsoft.com/office/drawing/2016/5/9/chartex" xmlns:cx4="http://schemas.microsoft.com/office/drawing/2016/5/10/chartex" xmlns:cx5="http://schemas.microsoft.com/office/drawing/2016/5/11/chartex" xmlns:cx6="http://schemas.microsoft.com/office/drawing/2016/5/12/chartex" xmlns:cx7="http://schemas.microsoft.com/office/drawing/2016/5/13/chartex" xmlns:cx8="http://schemas.microsoft.com/office/drawing/2016/5/14/chartex" xmlns:mc="http://schemas.openxmlformats.org/markup-compatibility/2006" xmlns:aink="http://schemas.microsoft.com/office/drawing/2016/ink" xmlns:am3d="http://schemas.microsoft.com/office/drawing/2017/model3d" xmlns:o="urn:schemas-microsoft-com:office:office" xmlns:r="http://schemas.openxmlformats.org/officeDocument/2006/relationships" xmlns:m="http://schemas.openxmlformats.org/officeDocument/2006/math" xmlns:v="urn:schemas-microsoft-com:vml" xmlns:wp14="http://schemas.microsoft.com/office/word/2010/wordprocessingDrawing" xmlns:wp="http://schemas.openxmlformats.org/drawingml/2006/wordprocessingDrawing" xmlns:w10="urn:schemas-microsoft-com:office:word" xmlns:w="http://schemas.openxmlformats.org/wordprocessingml/2006/main" xmlns:w14="http://schemas.microsoft.com/office/word/2010/wordml" xmlns:w15="http://schemas.microsoft.com/office/word/2012/wordml" xmlns:w16cex="http://schemas.microsoft.com/office/word/2018/wordml/cex" xmlns:w16cid="http://schemas.microsoft.com/office/word/2016/wordml/cid" xmlns:w16="http://schemas.microsoft.com/office/word/2018/wordml" xmlns:w16se="http://schemas.microsoft.com/office/word/2015/wordml/symex" xmlns:wpg="http://schemas.microsoft.com/office/word/2010/wordprocessingGroup" xmlns:wpi="http://schemas.microsoft.com/office/word/2010/wordprocessingInk" xmlns:wne="http://schemas.microsoft.com/office/word/2006/wordml" xmlns:wps="http://schemas.microsoft.com/office/word/2010/wordprocessingShape" mc:Ignorable="w14 w15 w16se w16cid w16 w16cex wp14">
   <w:body>
+    <w:p>
+      <w:pPr>
+        <w:tabs>
+          <w:tab w:val="num" w:pos="720"/>
+        </w:tabs>
+        <w:spacing w:after="0" w:line="360" w:lineRule="atLeast"/>
+        <w:ind w:left="720" w:hanging="360"/>
+        <w:textAlignment w:val="baseline"/>
+      </w:pPr>
+      <w:r>
+        <w:fldChar w:fldCharType="begin"/>
+      </w:r>
+      <w:r>
+        <w:instrText xml:space="preserve"> HYPERLINK "</w:instrText>
+      </w:r>
+      <w:r>
+        <w:instrText>https://practice.geeksforgeeks.org/courses/dsa-self-paced?utm_source=geeksforgeeks&amp;utm_medium=article&amp;utm_campaign=gfg_article_dsa_content_bottom</w:instrText>
+      </w:r>
+      <w:r>
+        <w:instrText xml:space="preserve">" </w:instrText>
+      </w:r>
+      <w:r>
+        <w:fldChar w:fldCharType="separate"/>
+      </w:r>
+      <w:r>
+        <w:rPr>
+          <w:rStyle w:val="Hyperlink"/>
+        </w:rPr>
+        <w:t>https://practice.geeksforgeeks.org/courses/dsa-self-paced?utm_source=geeksforgeeks&amp;utm_medium=article&amp;utm_campaign=gfg_article_dsa_content_bottom</w:t>
+      </w:r>
+      <w:r>
+        <w:fldChar w:fldCharType="end"/>
+      </w:r>
+    </w:p>
+    <w:p>
+      <w:pPr>
+        <w:tabs>
+          <w:tab w:val="num" w:pos="720"/>
+        </w:tabs>
+        <w:spacing w:after="0" w:line="360" w:lineRule="atLeast"/>
+        <w:ind w:left="720" w:hanging="360"/>
+        <w:textAlignment w:val="baseline"/>
+      </w:pPr>
+    </w:p>
     <w:p>
       <w:pPr>
         <w:numPr>
@@ -46,6 +90,15 @@
         </w:rPr>
         <w:t xml:space="preserve"> integer array of 1 to 100?</w:t>
       </w:r>
+      <w:r>
+        <w:rPr>
+          <w:rFonts w:ascii="Arial" w:eastAsia="Times New Roman" w:hAnsi="Arial" w:cs="Times New Roman"/>
+          <w:color w:val="343434"/>
+          <w:sz w:val="24"/>
+          <w:szCs w:val="24"/>
+        </w:rPr>
+        <w:t xml:space="preserve"> – 1one done but other pending us XOR</w:t>
+      </w:r>
     </w:p>
     <w:p>
       <w:pPr>
@@ -70,6 +123,24 @@
           <w:szCs w:val="24"/>
         </w:rPr>
         <w:t>How do you find the duplicate number on a given integer array?</w:t>
+      </w:r>
+      <w:r>
+        <w:rPr>
+          <w:rFonts w:ascii="Arial" w:eastAsia="Times New Roman" w:hAnsi="Arial" w:cs="Times New Roman"/>
+          <w:color w:val="343434"/>
+          <w:sz w:val="24"/>
+          <w:szCs w:val="24"/>
+        </w:rPr>
+        <w:t xml:space="preserve"> Brut force attack and </w:t>
+      </w:r>
+      <w:r>
+        <w:rPr>
+          <w:rFonts w:ascii="Arial" w:eastAsia="Times New Roman" w:hAnsi="Arial" w:cs="Times New Roman"/>
+          <w:color w:val="343434"/>
+          <w:sz w:val="24"/>
+          <w:szCs w:val="24"/>
+        </w:rPr>
+        <w:t>Dictionary</w:t>
       </w:r>
     </w:p>
     <w:p>
@@ -830,6 +901,29 @@
     <w:semiHidden/>
     <w:unhideWhenUsed/>
   </w:style>
+  <w:style w:type="character" w:styleId="Hyperlink">
+    <w:name w:val="Hyperlink"/>
+    <w:basedOn w:val="DefaultParagraphFont"/>
+    <w:uiPriority w:val="99"/>
+    <w:unhideWhenUsed/>
+    <w:rsid w:val="001F463F"/>
+    <w:rPr>
+      <w:color w:val="0563C1" w:themeColor="hyperlink"/>
+      <w:u w:val="single"/>
+    </w:rPr>
+  </w:style>
+  <w:style w:type="character" w:styleId="UnresolvedMention">
+    <w:name w:val="Unresolved Mention"/>
+    <w:basedOn w:val="DefaultParagraphFont"/>
+    <w:uiPriority w:val="99"/>
+    <w:semiHidden/>
+    <w:unhideWhenUsed/>
+    <w:rsid w:val="001F463F"/>
+    <w:rPr>
+      <w:color w:val="605E5C"/>
+      <w:shd w:val="clear" w:color="auto" w:fill="E1DFDD"/>
+    </w:rPr>
+  </w:style>
 </w:styles>
 </file>
 

</xml_diff>